<commit_message>
The file has been changed
</commit_message>
<xml_diff>
--- a/1.DOCX
+++ b/1.DOCX
@@ -13,6 +13,12 @@
           <w:lang w:val="en-US"/>
         </w:rPr>
         <w:t>Testing</w:t>
+      </w:r>
+      <w:r>
+        <w:rPr>
+          <w:lang w:val="en-US"/>
+        </w:rPr>
+        <w:t xml:space="preserve"> is the best</w:t>
       </w:r>
     </w:p>
     <w:sectPr>

</xml_diff>